<commit_message>
fiexed: same msg received multiple times
</commit_message>
<xml_diff>
--- a/planning.docx
+++ b/planning.docx
@@ -281,9 +281,8 @@
           <w:szCs w:val="20"/>
           <w:lang w:val="en-US"/>
         </w:rPr>
-        <w:t xml:space="preserve">Implement </w:t>
-      </w:r>
-      <w:proofErr w:type="spellStart"/>
+        <w:t>Implement Url Metadata properly 1</w:t>
+      </w:r>
       <w:r>
         <w:rPr>
           <w:b/>
@@ -291,11 +290,11 @@
           <w:color w:val="FF0000"/>
           <w:sz w:val="20"/>
           <w:szCs w:val="20"/>
-          <w:lang w:val="en-US"/>
-        </w:rPr>
-        <w:t>Url</w:t>
-      </w:r>
-      <w:proofErr w:type="spellEnd"/>
+          <w:vertAlign w:val="superscript"/>
+          <w:lang w:val="en-US"/>
+        </w:rPr>
+        <w:t>st</w:t>
+      </w:r>
       <w:r>
         <w:rPr>
           <w:b/>
@@ -305,139 +304,7 @@
           <w:szCs w:val="20"/>
           <w:lang w:val="en-US"/>
         </w:rPr>
-        <w:t xml:space="preserve"> Metadata properly 1</w:t>
-      </w:r>
-      <w:r>
-        <w:rPr>
-          <w:b/>
-          <w:bCs/>
-          <w:color w:val="FF0000"/>
-          <w:sz w:val="20"/>
-          <w:szCs w:val="20"/>
-          <w:vertAlign w:val="superscript"/>
-          <w:lang w:val="en-US"/>
-        </w:rPr>
-        <w:t>st</w:t>
-      </w:r>
-      <w:r>
-        <w:rPr>
-          <w:b/>
-          <w:bCs/>
-          <w:color w:val="FF0000"/>
-          <w:sz w:val="20"/>
-          <w:szCs w:val="20"/>
-          <w:lang w:val="en-US"/>
-        </w:rPr>
-        <w:t xml:space="preserve"> show chat </w:t>
-      </w:r>
-      <w:proofErr w:type="spellStart"/>
-      <w:proofErr w:type="gramStart"/>
-      <w:r>
-        <w:rPr>
-          <w:b/>
-          <w:bCs/>
-          <w:color w:val="FF0000"/>
-          <w:sz w:val="20"/>
-          <w:szCs w:val="20"/>
-          <w:lang w:val="en-US"/>
-        </w:rPr>
-        <w:t>instantlt</w:t>
-      </w:r>
-      <w:proofErr w:type="spellEnd"/>
-      <w:r>
-        <w:rPr>
-          <w:b/>
-          <w:bCs/>
-          <w:color w:val="FF0000"/>
-          <w:sz w:val="20"/>
-          <w:szCs w:val="20"/>
-          <w:lang w:val="en-US"/>
-        </w:rPr>
-        <w:t xml:space="preserve"> ,</w:t>
-      </w:r>
-      <w:proofErr w:type="gramEnd"/>
-      <w:r>
-        <w:rPr>
-          <w:b/>
-          <w:bCs/>
-          <w:color w:val="FF0000"/>
-          <w:sz w:val="20"/>
-          <w:szCs w:val="20"/>
-          <w:lang w:val="en-US"/>
-        </w:rPr>
-        <w:t xml:space="preserve">  the call the rest </w:t>
-      </w:r>
-      <w:proofErr w:type="spellStart"/>
-      <w:r>
-        <w:rPr>
-          <w:b/>
-          <w:bCs/>
-          <w:color w:val="FF0000"/>
-          <w:sz w:val="20"/>
-          <w:szCs w:val="20"/>
-          <w:lang w:val="en-US"/>
-        </w:rPr>
-        <w:t>api</w:t>
-      </w:r>
-      <w:proofErr w:type="spellEnd"/>
-      <w:r>
-        <w:rPr>
-          <w:b/>
-          <w:bCs/>
-          <w:color w:val="FF0000"/>
-          <w:sz w:val="20"/>
-          <w:szCs w:val="20"/>
-          <w:lang w:val="en-US"/>
-        </w:rPr>
-        <w:t xml:space="preserve"> to extract </w:t>
-      </w:r>
-      <w:proofErr w:type="spellStart"/>
-      <w:r>
-        <w:rPr>
-          <w:b/>
-          <w:bCs/>
-          <w:color w:val="FF0000"/>
-          <w:sz w:val="20"/>
-          <w:szCs w:val="20"/>
-          <w:lang w:val="en-US"/>
-        </w:rPr>
-        <w:t>url</w:t>
-      </w:r>
-      <w:proofErr w:type="spellEnd"/>
-      <w:r>
-        <w:rPr>
-          <w:b/>
-          <w:bCs/>
-          <w:color w:val="FF0000"/>
-          <w:sz w:val="20"/>
-          <w:szCs w:val="20"/>
-          <w:lang w:val="en-US"/>
-        </w:rPr>
-        <w:t xml:space="preserve"> metadata then </w:t>
-      </w:r>
-      <w:proofErr w:type="spellStart"/>
-      <w:r>
-        <w:rPr>
-          <w:b/>
-          <w:bCs/>
-          <w:color w:val="FF0000"/>
-          <w:sz w:val="20"/>
-          <w:szCs w:val="20"/>
-          <w:lang w:val="en-US"/>
-        </w:rPr>
-        <w:t>updatate</w:t>
-      </w:r>
-      <w:proofErr w:type="spellEnd"/>
-      <w:r>
-        <w:rPr>
-          <w:b/>
-          <w:bCs/>
-          <w:color w:val="FF0000"/>
-          <w:sz w:val="20"/>
-          <w:szCs w:val="20"/>
-          <w:lang w:val="en-US"/>
-        </w:rPr>
-        <w:t xml:space="preserve"> in the front end side.</w:t>
+        <w:t xml:space="preserve"> show chat instantlt ,  the call the rest api to extract url metadata then updatate in the front end side.</w:t>
       </w:r>
     </w:p>
     <w:p>
@@ -459,25 +326,7 @@
           <w:szCs w:val="20"/>
           <w:lang w:val="en-US"/>
         </w:rPr>
-        <w:t xml:space="preserve">Implement </w:t>
-      </w:r>
-      <w:proofErr w:type="spellStart"/>
-      <w:r>
-        <w:rPr>
-          <w:sz w:val="20"/>
-          <w:szCs w:val="20"/>
-          <w:lang w:val="en-US"/>
-        </w:rPr>
-        <w:t>llm</w:t>
-      </w:r>
-      <w:proofErr w:type="spellEnd"/>
-      <w:r>
-        <w:rPr>
-          <w:sz w:val="20"/>
-          <w:szCs w:val="20"/>
-          <w:lang w:val="en-US"/>
-        </w:rPr>
-        <w:t xml:space="preserve"> on the chat.</w:t>
+        <w:t>Implement llm on the chat.</w:t>
       </w:r>
     </w:p>
     <w:p>
@@ -499,33 +348,15 @@
           <w:szCs w:val="20"/>
           <w:lang w:val="en-US"/>
         </w:rPr>
-        <w:t xml:space="preserve">Command </w:t>
-      </w:r>
-      <w:proofErr w:type="gramStart"/>
-      <w:r>
-        <w:rPr>
-          <w:sz w:val="20"/>
-          <w:szCs w:val="20"/>
-          <w:lang w:val="en-US"/>
-        </w:rPr>
-        <w:t>support</w:t>
-      </w:r>
-      <w:r>
-        <w:rPr>
-          <w:sz w:val="20"/>
-          <w:szCs w:val="20"/>
-          <w:lang w:val="en-US"/>
-        </w:rPr>
-        <w:t>(</w:t>
-      </w:r>
-      <w:proofErr w:type="gramEnd"/>
-      <w:r>
-        <w:rPr>
-          <w:sz w:val="20"/>
-          <w:szCs w:val="20"/>
-          <w:lang w:val="en-US"/>
-        </w:rPr>
-        <w:t>with a drop down to show all existing commands)</w:t>
+        <w:t>Command support</w:t>
+      </w:r>
+      <w:r>
+        <w:rPr>
+          <w:sz w:val="20"/>
+          <w:szCs w:val="20"/>
+          <w:lang w:val="en-US"/>
+        </w:rPr>
+        <w:t>(with a drop down to show all existing commands)</w:t>
       </w:r>
     </w:p>
     <w:p>
@@ -555,33 +386,15 @@
           <w:szCs w:val="20"/>
           <w:lang w:val="en-US"/>
         </w:rPr>
-        <w:t xml:space="preserve">without sync </w:t>
-      </w:r>
-      <w:proofErr w:type="gramStart"/>
-      <w:r>
-        <w:rPr>
-          <w:sz w:val="20"/>
-          <w:szCs w:val="20"/>
-          <w:lang w:val="en-US"/>
-        </w:rPr>
-        <w:t>feature</w:t>
-      </w:r>
-      <w:r>
-        <w:rPr>
-          <w:sz w:val="20"/>
-          <w:szCs w:val="20"/>
-          <w:lang w:val="en-US"/>
-        </w:rPr>
-        <w:t>(</w:t>
-      </w:r>
-      <w:proofErr w:type="gramEnd"/>
-      <w:r>
-        <w:rPr>
-          <w:sz w:val="20"/>
-          <w:szCs w:val="20"/>
-          <w:lang w:val="en-US"/>
-        </w:rPr>
-        <w:t>redirect to a new page with white board</w:t>
+        <w:t>without sync feature</w:t>
+      </w:r>
+      <w:r>
+        <w:rPr>
+          <w:sz w:val="20"/>
+          <w:szCs w:val="20"/>
+          <w:lang w:val="en-US"/>
+        </w:rPr>
+        <w:t>(redirect to a new page with white board</w:t>
       </w:r>
       <w:r>
         <w:rPr>
@@ -635,25 +448,7 @@
           <w:szCs w:val="20"/>
           <w:lang w:val="en-US"/>
         </w:rPr>
-        <w:t xml:space="preserve">Implement later: can share any type of </w:t>
-      </w:r>
-      <w:proofErr w:type="gramStart"/>
-      <w:r>
-        <w:rPr>
-          <w:sz w:val="20"/>
-          <w:szCs w:val="20"/>
-          <w:lang w:val="en-US"/>
-        </w:rPr>
-        <w:t>file ,</w:t>
-      </w:r>
-      <w:proofErr w:type="gramEnd"/>
-      <w:r>
-        <w:rPr>
-          <w:sz w:val="20"/>
-          <w:szCs w:val="20"/>
-          <w:lang w:val="en-US"/>
-        </w:rPr>
-        <w:t xml:space="preserve"> like pdf , docs and can download it directly form chat.</w:t>
+        <w:t>Implement later: can share any type of file , like pdf , docs and can download it directly form chat.</w:t>
       </w:r>
     </w:p>
     <w:p>
@@ -772,21 +567,7 @@
         <w:rPr>
           <w:lang w:val="en-US"/>
         </w:rPr>
-        <w:t xml:space="preserve">Create New </w:t>
-      </w:r>
-      <w:proofErr w:type="gramStart"/>
-      <w:r>
-        <w:rPr>
-          <w:lang w:val="en-US"/>
-        </w:rPr>
-        <w:t>Room :</w:t>
-      </w:r>
-      <w:proofErr w:type="gramEnd"/>
-      <w:r>
-        <w:rPr>
-          <w:lang w:val="en-US"/>
-        </w:rPr>
-        <w:t xml:space="preserve"> Takes  Name, Topic of meeting and create a new Room with a room id</w:t>
+        <w:t>Create New Room : Takes  Name, Topic of meeting and create a new Room with a room id</w:t>
       </w:r>
       <w:r>
         <w:rPr>
@@ -812,21 +593,7 @@
         <w:rPr>
           <w:lang w:val="en-US"/>
         </w:rPr>
-        <w:t xml:space="preserve">Name, Topic of </w:t>
-      </w:r>
-      <w:proofErr w:type="gramStart"/>
-      <w:r>
-        <w:rPr>
-          <w:lang w:val="en-US"/>
-        </w:rPr>
-        <w:t>meeting ,</w:t>
-      </w:r>
-      <w:proofErr w:type="gramEnd"/>
-      <w:r>
-        <w:rPr>
-          <w:lang w:val="en-US"/>
-        </w:rPr>
-        <w:t xml:space="preserve"> room id to join an existing room.</w:t>
+        <w:t>Name, Topic of meeting , room id to join an existing room.</w:t>
       </w:r>
       <w:r>
         <w:rPr>
@@ -899,21 +666,7 @@
         <w:rPr>
           <w:lang w:val="en-US"/>
         </w:rPr>
-        <w:t xml:space="preserve">Will show a participants list, this list will be stored in backend server. And will be fetched through </w:t>
-      </w:r>
-      <w:proofErr w:type="spellStart"/>
-      <w:r>
-        <w:rPr>
-          <w:lang w:val="en-US"/>
-        </w:rPr>
-        <w:t>api</w:t>
-      </w:r>
-      <w:proofErr w:type="spellEnd"/>
-      <w:r>
-        <w:rPr>
-          <w:lang w:val="en-US"/>
-        </w:rPr>
-        <w:t>, when a new user joined.</w:t>
+        <w:t>Will show a participants list, this list will be stored in backend server. And will be fetched through api, when a new user joined.</w:t>
       </w:r>
     </w:p>
     <w:p>
@@ -989,21 +742,7 @@
         <w:rPr>
           <w:lang w:val="en-US"/>
         </w:rPr>
-        <w:t xml:space="preserve"> And chat must </w:t>
-      </w:r>
-      <w:proofErr w:type="gramStart"/>
-      <w:r>
-        <w:rPr>
-          <w:lang w:val="en-US"/>
-        </w:rPr>
-        <w:t>flashed</w:t>
-      </w:r>
-      <w:proofErr w:type="gramEnd"/>
-      <w:r>
-        <w:rPr>
-          <w:lang w:val="en-US"/>
-        </w:rPr>
-        <w:t xml:space="preserve"> with user left.</w:t>
+        <w:t xml:space="preserve"> And chat must flashed with user left.</w:t>
       </w:r>
     </w:p>
     <w:p>
@@ -1051,25 +790,7 @@
           <w:szCs w:val="28"/>
           <w:lang w:val="en-US"/>
         </w:rPr>
-        <w:t xml:space="preserve">On new </w:t>
-      </w:r>
-      <w:proofErr w:type="spellStart"/>
-      <w:r>
-        <w:rPr>
-          <w:sz w:val="28"/>
-          <w:szCs w:val="28"/>
-          <w:lang w:val="en-US"/>
-        </w:rPr>
-        <w:t>messge</w:t>
-      </w:r>
-      <w:proofErr w:type="spellEnd"/>
-      <w:r>
-        <w:rPr>
-          <w:sz w:val="28"/>
-          <w:szCs w:val="28"/>
-          <w:lang w:val="en-US"/>
-        </w:rPr>
-        <w:t xml:space="preserve"> new sound must be generated.</w:t>
+        <w:t>On new messge new sound must be generated.</w:t>
       </w:r>
     </w:p>
     <w:p>
@@ -1126,7 +847,6 @@
         </w:rPr>
         <w:t>Const Users= [</w:t>
       </w:r>
-      <w:proofErr w:type="gramStart"/>
       <w:r>
         <w:rPr>
           <w:sz w:val="28"/>
@@ -1141,16 +861,7 @@
           <w:szCs w:val="28"/>
           <w:lang w:val="en-US"/>
         </w:rPr>
-        <w:t>{</w:t>
-      </w:r>
-      <w:proofErr w:type="gramEnd"/>
-      <w:r>
-        <w:rPr>
-          <w:sz w:val="28"/>
-          <w:szCs w:val="28"/>
-          <w:lang w:val="en-US"/>
-        </w:rPr>
-        <w:t>username:test,personal_room_id:84274}]</w:t>
+        <w:t>{username:test,personal_room_id:84274}]</w:t>
       </w:r>
     </w:p>
     <w:p>
@@ -1210,141 +921,57 @@
           <w:lang w:val="en-US"/>
         </w:rPr>
       </w:pPr>
-      <w:proofErr w:type="spellStart"/>
-      <w:r>
-        <w:rPr>
-          <w:sz w:val="28"/>
-          <w:szCs w:val="28"/>
-          <w:lang w:val="en-US"/>
-        </w:rPr>
-        <w:t>ContextAPi</w:t>
-      </w:r>
-      <w:proofErr w:type="spellEnd"/>
-      <w:r>
-        <w:rPr>
-          <w:sz w:val="28"/>
-          <w:szCs w:val="28"/>
-          <w:lang w:val="en-US"/>
-        </w:rPr>
-        <w:t xml:space="preserve">: implement socket.io </w:t>
-      </w:r>
-      <w:proofErr w:type="gramStart"/>
-      <w:r>
-        <w:rPr>
-          <w:sz w:val="28"/>
-          <w:szCs w:val="28"/>
-          <w:lang w:val="en-US"/>
-        </w:rPr>
-        <w:t>client ,</w:t>
-      </w:r>
-      <w:proofErr w:type="gramEnd"/>
-      <w:r>
-        <w:rPr>
-          <w:sz w:val="28"/>
-          <w:szCs w:val="28"/>
-          <w:lang w:val="en-US"/>
-        </w:rPr>
-        <w:t xml:space="preserve"> write all functions for chats all states for the chats</w:t>
-      </w:r>
-    </w:p>
-    <w:p>
-      <w:pPr>
-        <w:pStyle w:val="ListParagraph"/>
-        <w:numPr>
-          <w:ilvl w:val="0"/>
-          <w:numId w:val="2"/>
-        </w:numPr>
-        <w:rPr>
-          <w:sz w:val="28"/>
-          <w:szCs w:val="28"/>
-          <w:lang w:val="en-US"/>
-        </w:rPr>
-      </w:pPr>
-      <w:r>
-        <w:rPr>
-          <w:sz w:val="28"/>
-          <w:szCs w:val="28"/>
-          <w:lang w:val="en-US"/>
-        </w:rPr>
-        <w:t xml:space="preserve">Design </w:t>
-      </w:r>
-      <w:proofErr w:type="spellStart"/>
-      <w:r>
-        <w:rPr>
-          <w:sz w:val="28"/>
-          <w:szCs w:val="28"/>
-          <w:lang w:val="en-US"/>
-        </w:rPr>
-        <w:t>Controlss</w:t>
-      </w:r>
-      <w:proofErr w:type="spellEnd"/>
-    </w:p>
-    <w:p>
-      <w:pPr>
-        <w:pStyle w:val="ListParagraph"/>
-        <w:numPr>
-          <w:ilvl w:val="0"/>
-          <w:numId w:val="2"/>
-        </w:numPr>
-        <w:rPr>
-          <w:sz w:val="28"/>
-          <w:szCs w:val="28"/>
-          <w:lang w:val="en-US"/>
-        </w:rPr>
-      </w:pPr>
-      <w:proofErr w:type="spellStart"/>
-      <w:r>
-        <w:rPr>
-          <w:sz w:val="28"/>
-          <w:szCs w:val="28"/>
-          <w:lang w:val="en-US"/>
-        </w:rPr>
-        <w:t>JoinRoom.jsx</w:t>
-      </w:r>
-      <w:proofErr w:type="spellEnd"/>
-      <w:r>
-        <w:rPr>
-          <w:sz w:val="28"/>
-          <w:szCs w:val="28"/>
-          <w:lang w:val="en-US"/>
-        </w:rPr>
-        <w:t xml:space="preserve">, complete the input </w:t>
-      </w:r>
-      <w:proofErr w:type="spellStart"/>
-      <w:r>
-        <w:rPr>
-          <w:sz w:val="28"/>
-          <w:szCs w:val="28"/>
-          <w:lang w:val="en-US"/>
-        </w:rPr>
-        <w:t>fileds</w:t>
-      </w:r>
-      <w:proofErr w:type="spellEnd"/>
-      <w:r>
-        <w:rPr>
-          <w:sz w:val="28"/>
-          <w:szCs w:val="28"/>
-          <w:lang w:val="en-US"/>
-        </w:rPr>
-        <w:t xml:space="preserve">, make a generate </w:t>
-      </w:r>
-      <w:proofErr w:type="spellStart"/>
-      <w:r>
-        <w:rPr>
-          <w:sz w:val="28"/>
-          <w:szCs w:val="28"/>
-          <w:lang w:val="en-US"/>
-        </w:rPr>
-        <w:t>roomId</w:t>
-      </w:r>
-      <w:proofErr w:type="spellEnd"/>
-      <w:r>
-        <w:rPr>
-          <w:sz w:val="28"/>
-          <w:szCs w:val="28"/>
-          <w:lang w:val="en-US"/>
-        </w:rPr>
-        <w:t xml:space="preserve"> button.</w:t>
+      <w:r>
+        <w:rPr>
+          <w:sz w:val="28"/>
+          <w:szCs w:val="28"/>
+          <w:lang w:val="en-US"/>
+        </w:rPr>
+        <w:t>ContextAPi: implement socket.io client , write all functions for chats all states for the chats</w:t>
+      </w:r>
+    </w:p>
+    <w:p>
+      <w:pPr>
+        <w:pStyle w:val="ListParagraph"/>
+        <w:numPr>
+          <w:ilvl w:val="0"/>
+          <w:numId w:val="2"/>
+        </w:numPr>
+        <w:rPr>
+          <w:sz w:val="28"/>
+          <w:szCs w:val="28"/>
+          <w:lang w:val="en-US"/>
+        </w:rPr>
+      </w:pPr>
+      <w:r>
+        <w:rPr>
+          <w:sz w:val="28"/>
+          <w:szCs w:val="28"/>
+          <w:lang w:val="en-US"/>
+        </w:rPr>
+        <w:t>Design Controlss</w:t>
+      </w:r>
+    </w:p>
+    <w:p>
+      <w:pPr>
+        <w:pStyle w:val="ListParagraph"/>
+        <w:numPr>
+          <w:ilvl w:val="0"/>
+          <w:numId w:val="2"/>
+        </w:numPr>
+        <w:rPr>
+          <w:sz w:val="28"/>
+          <w:szCs w:val="28"/>
+          <w:lang w:val="en-US"/>
+        </w:rPr>
+      </w:pPr>
+      <w:r>
+        <w:rPr>
+          <w:sz w:val="28"/>
+          <w:szCs w:val="28"/>
+          <w:lang w:val="en-US"/>
+        </w:rPr>
+        <w:t>JoinRoom.jsx, complete the input fileds, make a generate roomId button.</w:t>
       </w:r>
     </w:p>
     <w:p>
@@ -1401,25 +1028,7 @@
           <w:szCs w:val="28"/>
           <w:lang w:val="en-US"/>
         </w:rPr>
-        <w:t xml:space="preserve">Video part </w:t>
-      </w:r>
-      <w:proofErr w:type="spellStart"/>
-      <w:r>
-        <w:rPr>
-          <w:sz w:val="28"/>
-          <w:szCs w:val="28"/>
-          <w:lang w:val="en-US"/>
-        </w:rPr>
-        <w:t>ui</w:t>
-      </w:r>
-      <w:proofErr w:type="spellEnd"/>
-      <w:r>
-        <w:rPr>
-          <w:sz w:val="28"/>
-          <w:szCs w:val="28"/>
-          <w:lang w:val="en-US"/>
-        </w:rPr>
-        <w:t xml:space="preserve"> design, must be of grid nature and must be responsive, accordi</w:t>
+        <w:t>Video part ui design, must be of grid nature and must be responsive, accordi</w:t>
       </w:r>
       <w:r>
         <w:rPr>
@@ -1603,25 +1212,7 @@
           <w:szCs w:val="28"/>
           <w:lang w:val="en-US"/>
         </w:rPr>
-        <w:t xml:space="preserve">Chat </w:t>
-      </w:r>
-      <w:proofErr w:type="gramStart"/>
-      <w:r>
-        <w:rPr>
-          <w:sz w:val="28"/>
-          <w:szCs w:val="28"/>
-          <w:lang w:val="en-US"/>
-        </w:rPr>
-        <w:t>section ,</w:t>
-      </w:r>
-      <w:proofErr w:type="gramEnd"/>
-      <w:r>
-        <w:rPr>
-          <w:sz w:val="28"/>
-          <w:szCs w:val="28"/>
-          <w:lang w:val="en-US"/>
-        </w:rPr>
-        <w:t xml:space="preserve"> chat design. </w:t>
+        <w:t xml:space="preserve">Chat section , chat design. </w:t>
       </w:r>
       <w:r>
         <w:rPr>
@@ -1651,98 +1242,241 @@
           <w:szCs w:val="28"/>
           <w:lang w:val="en-US"/>
         </w:rPr>
-        <w:t xml:space="preserve">Implement </w:t>
-      </w:r>
-      <w:proofErr w:type="spellStart"/>
-      <w:r>
-        <w:rPr>
-          <w:sz w:val="28"/>
-          <w:szCs w:val="28"/>
-          <w:lang w:val="en-US"/>
-        </w:rPr>
-        <w:t>axios</w:t>
-      </w:r>
-      <w:proofErr w:type="spellEnd"/>
-      <w:r>
-        <w:rPr>
-          <w:sz w:val="28"/>
-          <w:szCs w:val="28"/>
-          <w:lang w:val="en-US"/>
-        </w:rPr>
-        <w:t xml:space="preserve"> to get participant list</w:t>
-      </w:r>
-    </w:p>
-    <w:p>
-      <w:pPr>
-        <w:pStyle w:val="ListParagraph"/>
-        <w:numPr>
-          <w:ilvl w:val="0"/>
-          <w:numId w:val="2"/>
-        </w:numPr>
-        <w:rPr>
-          <w:sz w:val="28"/>
-          <w:szCs w:val="28"/>
-          <w:lang w:val="en-US"/>
-        </w:rPr>
-      </w:pPr>
-      <w:r>
-        <w:rPr>
-          <w:sz w:val="28"/>
-          <w:szCs w:val="28"/>
-          <w:lang w:val="en-US"/>
-        </w:rPr>
-        <w:t xml:space="preserve">Copy </w:t>
-      </w:r>
-      <w:proofErr w:type="spellStart"/>
-      <w:r>
-        <w:rPr>
-          <w:sz w:val="28"/>
-          <w:szCs w:val="28"/>
-          <w:lang w:val="en-US"/>
-        </w:rPr>
-        <w:t>roomId</w:t>
-      </w:r>
-      <w:proofErr w:type="spellEnd"/>
-      <w:r>
-        <w:rPr>
-          <w:sz w:val="28"/>
-          <w:szCs w:val="28"/>
-          <w:lang w:val="en-US"/>
-        </w:rPr>
-        <w:t xml:space="preserve"> to clipboard.</w:t>
-      </w:r>
-    </w:p>
-    <w:p>
-      <w:pPr>
-        <w:pStyle w:val="ListParagraph"/>
-        <w:numPr>
-          <w:ilvl w:val="0"/>
-          <w:numId w:val="2"/>
-        </w:numPr>
-        <w:rPr>
-          <w:sz w:val="28"/>
-          <w:szCs w:val="28"/>
-          <w:lang w:val="en-US"/>
-        </w:rPr>
-      </w:pPr>
-      <w:r>
-        <w:rPr>
-          <w:sz w:val="28"/>
-          <w:szCs w:val="28"/>
-          <w:lang w:val="en-US"/>
-        </w:rPr>
-        <w:t xml:space="preserve">Create a White Board </w:t>
-      </w:r>
-      <w:proofErr w:type="gramStart"/>
-      <w:r>
-        <w:rPr>
-          <w:sz w:val="28"/>
-          <w:szCs w:val="28"/>
-          <w:lang w:val="en-US"/>
-        </w:rPr>
-        <w:t>button ,</w:t>
-      </w:r>
-      <w:proofErr w:type="gramEnd"/>
+        <w:t>Implement axios to get participant list</w:t>
+      </w:r>
+    </w:p>
+    <w:p>
+      <w:pPr>
+        <w:pStyle w:val="ListParagraph"/>
+        <w:numPr>
+          <w:ilvl w:val="0"/>
+          <w:numId w:val="2"/>
+        </w:numPr>
+        <w:rPr>
+          <w:sz w:val="28"/>
+          <w:szCs w:val="28"/>
+          <w:lang w:val="en-US"/>
+        </w:rPr>
+      </w:pPr>
+      <w:r>
+        <w:rPr>
+          <w:sz w:val="28"/>
+          <w:szCs w:val="28"/>
+          <w:lang w:val="en-US"/>
+        </w:rPr>
+        <w:t>Copy roomId to clipboard.</w:t>
+      </w:r>
+    </w:p>
+    <w:p>
+      <w:pPr>
+        <w:pStyle w:val="ListParagraph"/>
+        <w:numPr>
+          <w:ilvl w:val="0"/>
+          <w:numId w:val="2"/>
+        </w:numPr>
+        <w:rPr>
+          <w:sz w:val="28"/>
+          <w:szCs w:val="28"/>
+          <w:lang w:val="en-US"/>
+        </w:rPr>
+      </w:pPr>
+      <w:r>
+        <w:rPr>
+          <w:sz w:val="28"/>
+          <w:szCs w:val="28"/>
+          <w:lang w:val="en-US"/>
+        </w:rPr>
+        <w:t xml:space="preserve">Create a White Board button , onClick it redirects to WhiteBoard.jsx page </w:t>
+      </w:r>
+    </w:p>
+    <w:p>
+      <w:pPr>
+        <w:pStyle w:val="ListParagraph"/>
+        <w:numPr>
+          <w:ilvl w:val="0"/>
+          <w:numId w:val="2"/>
+        </w:numPr>
+        <w:rPr>
+          <w:sz w:val="28"/>
+          <w:szCs w:val="28"/>
+          <w:lang w:val="en-US"/>
+        </w:rPr>
+      </w:pPr>
+      <w:r>
+        <w:rPr>
+          <w:sz w:val="28"/>
+          <w:szCs w:val="28"/>
+          <w:lang w:val="en-US"/>
+        </w:rPr>
+        <w:t xml:space="preserve">Create WhiteBoard.jsx and implement white board. </w:t>
+      </w:r>
+    </w:p>
+    <w:p>
+      <w:pPr>
+        <w:rPr>
+          <w:sz w:val="28"/>
+          <w:szCs w:val="28"/>
+          <w:lang w:val="en-US"/>
+        </w:rPr>
+      </w:pPr>
+    </w:p>
+    <w:p>
+      <w:pPr>
+        <w:rPr>
+          <w:sz w:val="28"/>
+          <w:szCs w:val="28"/>
+          <w:lang w:val="en-US"/>
+        </w:rPr>
+      </w:pPr>
+    </w:p>
+    <w:p>
+      <w:pPr>
+        <w:rPr>
+          <w:sz w:val="28"/>
+          <w:szCs w:val="28"/>
+          <w:lang w:val="en-US"/>
+        </w:rPr>
+      </w:pPr>
+    </w:p>
+    <w:p>
+      <w:pPr>
+        <w:rPr>
+          <w:sz w:val="28"/>
+          <w:szCs w:val="28"/>
+          <w:lang w:val="en-US"/>
+        </w:rPr>
+      </w:pPr>
+      <w:r>
+        <w:rPr>
+          <w:sz w:val="28"/>
+          <w:szCs w:val="28"/>
+          <w:lang w:val="en-US"/>
+        </w:rPr>
+        <w:t>22.08.24:</w:t>
+      </w:r>
+    </w:p>
+    <w:p>
+      <w:pPr>
+        <w:rPr>
+          <w:sz w:val="28"/>
+          <w:szCs w:val="28"/>
+          <w:lang w:val="en-US"/>
+        </w:rPr>
+      </w:pPr>
+    </w:p>
+    <w:p>
+      <w:pPr>
+        <w:pStyle w:val="ListParagraph"/>
+        <w:numPr>
+          <w:ilvl w:val="0"/>
+          <w:numId w:val="2"/>
+        </w:numPr>
+        <w:rPr>
+          <w:sz w:val="28"/>
+          <w:szCs w:val="28"/>
+          <w:lang w:val="en-US"/>
+        </w:rPr>
+      </w:pPr>
+      <w:r>
+        <w:rPr>
+          <w:sz w:val="28"/>
+          <w:szCs w:val="28"/>
+          <w:lang w:val="en-US"/>
+        </w:rPr>
+        <w:t xml:space="preserve">Implement the chatContextApi.jsx </w:t>
+      </w:r>
+      <w:r>
+        <w:rPr>
+          <w:sz w:val="28"/>
+          <w:szCs w:val="28"/>
+          <w:lang w:val="en-US"/>
+        </w:rPr>
+        <w:t>, and implement different chat functions and logics</w:t>
+      </w:r>
+    </w:p>
+    <w:p>
+      <w:pPr>
+        <w:pStyle w:val="ListParagraph"/>
+        <w:numPr>
+          <w:ilvl w:val="0"/>
+          <w:numId w:val="2"/>
+        </w:numPr>
+        <w:rPr>
+          <w:sz w:val="28"/>
+          <w:szCs w:val="28"/>
+          <w:lang w:val="en-US"/>
+        </w:rPr>
+      </w:pPr>
+      <w:r>
+        <w:rPr>
+          <w:sz w:val="28"/>
+          <w:szCs w:val="28"/>
+          <w:lang w:val="en-US"/>
+        </w:rPr>
+        <w:t xml:space="preserve">When /video-call/:roomID route is hitted </w:t>
+      </w:r>
+      <w:r>
+        <w:rPr>
+          <w:sz w:val="28"/>
+          <w:szCs w:val="28"/>
+          <w:lang w:val="en-US"/>
+        </w:rPr>
+        <w:t>c</w:t>
+      </w:r>
+      <w:r>
+        <w:rPr>
+          <w:sz w:val="28"/>
+          <w:szCs w:val="28"/>
+          <w:lang w:val="en-US"/>
+        </w:rPr>
+        <w:t>all a api to check if room</w:t>
+      </w:r>
+      <w:r>
+        <w:rPr>
+          <w:sz w:val="28"/>
+          <w:szCs w:val="28"/>
+          <w:lang w:val="en-US"/>
+        </w:rPr>
+        <w:t xml:space="preserve">Id exist or not , if doesn’t exist redirect to </w:t>
+      </w:r>
+      <w:r>
+        <w:rPr>
+          <w:sz w:val="28"/>
+          <w:szCs w:val="28"/>
+          <w:lang w:val="en-US"/>
+        </w:rPr>
+        <w:t>“Room doesn’t exist”</w:t>
+      </w:r>
+      <w:r>
+        <w:rPr>
+          <w:sz w:val="28"/>
+          <w:szCs w:val="28"/>
+          <w:lang w:val="en-US"/>
+        </w:rPr>
+        <w:t>.</w:t>
+      </w:r>
+    </w:p>
+    <w:p>
+      <w:pPr>
+        <w:pStyle w:val="ListParagraph"/>
+        <w:numPr>
+          <w:ilvl w:val="0"/>
+          <w:numId w:val="2"/>
+        </w:numPr>
+        <w:rPr>
+          <w:sz w:val="28"/>
+          <w:szCs w:val="28"/>
+          <w:lang w:val="en-US"/>
+        </w:rPr>
+      </w:pPr>
+      <w:r>
+        <w:rPr>
+          <w:sz w:val="28"/>
+          <w:szCs w:val="28"/>
+          <w:lang w:val="en-US"/>
+        </w:rPr>
+        <w:t xml:space="preserve">When, </w:t>
+      </w:r>
       <w:r>
         <w:rPr>
           <w:sz w:val="28"/>
@@ -1751,328 +1485,51 @@
         </w:rPr>
         <w:t xml:space="preserve"> </w:t>
       </w:r>
-      <w:proofErr w:type="spellStart"/>
-      <w:r>
-        <w:rPr>
-          <w:sz w:val="28"/>
-          <w:szCs w:val="28"/>
-          <w:lang w:val="en-US"/>
-        </w:rPr>
-        <w:t>onClick</w:t>
-      </w:r>
-      <w:proofErr w:type="spellEnd"/>
-      <w:r>
-        <w:rPr>
-          <w:sz w:val="28"/>
-          <w:szCs w:val="28"/>
-          <w:lang w:val="en-US"/>
-        </w:rPr>
-        <w:t xml:space="preserve"> it redirects to </w:t>
-      </w:r>
-      <w:proofErr w:type="spellStart"/>
-      <w:r>
-        <w:rPr>
-          <w:sz w:val="28"/>
-          <w:szCs w:val="28"/>
-          <w:lang w:val="en-US"/>
-        </w:rPr>
-        <w:t>WhiteBoard.jsx</w:t>
-      </w:r>
-      <w:proofErr w:type="spellEnd"/>
-      <w:r>
-        <w:rPr>
-          <w:sz w:val="28"/>
-          <w:szCs w:val="28"/>
-          <w:lang w:val="en-US"/>
-        </w:rPr>
-        <w:t xml:space="preserve"> page </w:t>
-      </w:r>
-    </w:p>
-    <w:p>
-      <w:pPr>
-        <w:pStyle w:val="ListParagraph"/>
-        <w:numPr>
-          <w:ilvl w:val="0"/>
-          <w:numId w:val="2"/>
-        </w:numPr>
-        <w:rPr>
-          <w:sz w:val="28"/>
-          <w:szCs w:val="28"/>
-          <w:lang w:val="en-US"/>
-        </w:rPr>
-      </w:pPr>
-      <w:r>
-        <w:rPr>
-          <w:sz w:val="28"/>
-          <w:szCs w:val="28"/>
-          <w:lang w:val="en-US"/>
-        </w:rPr>
-        <w:t xml:space="preserve">Create </w:t>
-      </w:r>
-      <w:proofErr w:type="spellStart"/>
-      <w:r>
-        <w:rPr>
-          <w:sz w:val="28"/>
-          <w:szCs w:val="28"/>
-          <w:lang w:val="en-US"/>
-        </w:rPr>
-        <w:t>WhiteBoard.jsx</w:t>
-      </w:r>
-      <w:proofErr w:type="spellEnd"/>
-      <w:r>
-        <w:rPr>
-          <w:sz w:val="28"/>
-          <w:szCs w:val="28"/>
-          <w:lang w:val="en-US"/>
-        </w:rPr>
-        <w:t xml:space="preserve"> and implement white board. </w:t>
-      </w:r>
-    </w:p>
-    <w:p>
-      <w:pPr>
-        <w:rPr>
-          <w:sz w:val="28"/>
-          <w:szCs w:val="28"/>
-          <w:lang w:val="en-US"/>
-        </w:rPr>
-      </w:pPr>
-    </w:p>
-    <w:p>
-      <w:pPr>
-        <w:rPr>
-          <w:sz w:val="28"/>
-          <w:szCs w:val="28"/>
-          <w:lang w:val="en-US"/>
-        </w:rPr>
-      </w:pPr>
-    </w:p>
-    <w:p>
-      <w:pPr>
-        <w:rPr>
-          <w:sz w:val="28"/>
-          <w:szCs w:val="28"/>
-          <w:lang w:val="en-US"/>
-        </w:rPr>
-      </w:pPr>
-    </w:p>
-    <w:p>
-      <w:pPr>
-        <w:rPr>
-          <w:sz w:val="28"/>
-          <w:szCs w:val="28"/>
-          <w:lang w:val="en-US"/>
-        </w:rPr>
-      </w:pPr>
-      <w:r>
-        <w:rPr>
-          <w:sz w:val="28"/>
-          <w:szCs w:val="28"/>
-          <w:lang w:val="en-US"/>
-        </w:rPr>
-        <w:t>22.08.24:</w:t>
-      </w:r>
-    </w:p>
-    <w:p>
-      <w:pPr>
-        <w:rPr>
-          <w:sz w:val="28"/>
-          <w:szCs w:val="28"/>
-          <w:lang w:val="en-US"/>
-        </w:rPr>
-      </w:pPr>
-    </w:p>
-    <w:p>
-      <w:pPr>
-        <w:pStyle w:val="ListParagraph"/>
-        <w:numPr>
-          <w:ilvl w:val="0"/>
-          <w:numId w:val="2"/>
-        </w:numPr>
-        <w:rPr>
-          <w:sz w:val="28"/>
-          <w:szCs w:val="28"/>
-          <w:lang w:val="en-US"/>
-        </w:rPr>
-      </w:pPr>
-      <w:r>
-        <w:rPr>
-          <w:sz w:val="28"/>
-          <w:szCs w:val="28"/>
-          <w:lang w:val="en-US"/>
-        </w:rPr>
-        <w:t xml:space="preserve">Implement the </w:t>
-      </w:r>
-      <w:proofErr w:type="spellStart"/>
-      <w:proofErr w:type="gramStart"/>
-      <w:r>
-        <w:rPr>
-          <w:sz w:val="28"/>
-          <w:szCs w:val="28"/>
-          <w:lang w:val="en-US"/>
-        </w:rPr>
-        <w:t>chatContextApi.jsx</w:t>
-      </w:r>
-      <w:proofErr w:type="spellEnd"/>
-      <w:r>
-        <w:rPr>
-          <w:sz w:val="28"/>
-          <w:szCs w:val="28"/>
-          <w:lang w:val="en-US"/>
-        </w:rPr>
-        <w:t xml:space="preserve"> </w:t>
-      </w:r>
-      <w:r>
-        <w:rPr>
-          <w:sz w:val="28"/>
-          <w:szCs w:val="28"/>
-          <w:lang w:val="en-US"/>
-        </w:rPr>
-        <w:t>,</w:t>
-      </w:r>
-      <w:proofErr w:type="gramEnd"/>
-      <w:r>
-        <w:rPr>
-          <w:sz w:val="28"/>
-          <w:szCs w:val="28"/>
-          <w:lang w:val="en-US"/>
-        </w:rPr>
-        <w:t xml:space="preserve"> and implement different chat functions and logics</w:t>
-      </w:r>
-    </w:p>
-    <w:p>
-      <w:pPr>
-        <w:pStyle w:val="ListParagraph"/>
-        <w:numPr>
-          <w:ilvl w:val="0"/>
-          <w:numId w:val="2"/>
-        </w:numPr>
-        <w:rPr>
-          <w:sz w:val="28"/>
-          <w:szCs w:val="28"/>
-          <w:lang w:val="en-US"/>
-        </w:rPr>
-      </w:pPr>
-      <w:r>
-        <w:rPr>
-          <w:sz w:val="28"/>
-          <w:szCs w:val="28"/>
-          <w:lang w:val="en-US"/>
-        </w:rPr>
-        <w:t>When /video-call</w:t>
-      </w:r>
-      <w:proofErr w:type="gramStart"/>
-      <w:r>
-        <w:rPr>
-          <w:sz w:val="28"/>
-          <w:szCs w:val="28"/>
-          <w:lang w:val="en-US"/>
-        </w:rPr>
-        <w:t>/:</w:t>
-      </w:r>
-      <w:proofErr w:type="spellStart"/>
-      <w:r>
-        <w:rPr>
-          <w:sz w:val="28"/>
-          <w:szCs w:val="28"/>
-          <w:lang w:val="en-US"/>
-        </w:rPr>
-        <w:t>roomID</w:t>
-      </w:r>
-      <w:proofErr w:type="spellEnd"/>
-      <w:proofErr w:type="gramEnd"/>
-      <w:r>
-        <w:rPr>
-          <w:sz w:val="28"/>
-          <w:szCs w:val="28"/>
-          <w:lang w:val="en-US"/>
-        </w:rPr>
-        <w:t xml:space="preserve"> route is </w:t>
-      </w:r>
-      <w:proofErr w:type="spellStart"/>
-      <w:r>
-        <w:rPr>
-          <w:sz w:val="28"/>
-          <w:szCs w:val="28"/>
-          <w:lang w:val="en-US"/>
-        </w:rPr>
-        <w:t>hitted</w:t>
-      </w:r>
-      <w:proofErr w:type="spellEnd"/>
-      <w:r>
-        <w:rPr>
-          <w:sz w:val="28"/>
-          <w:szCs w:val="28"/>
-          <w:lang w:val="en-US"/>
-        </w:rPr>
-        <w:t xml:space="preserve"> </w:t>
-      </w:r>
-      <w:r>
-        <w:rPr>
-          <w:sz w:val="28"/>
-          <w:szCs w:val="28"/>
-          <w:lang w:val="en-US"/>
-        </w:rPr>
-        <w:t>c</w:t>
-      </w:r>
-      <w:r>
-        <w:rPr>
-          <w:sz w:val="28"/>
-          <w:szCs w:val="28"/>
-          <w:lang w:val="en-US"/>
-        </w:rPr>
-        <w:t xml:space="preserve">all a </w:t>
-      </w:r>
-      <w:proofErr w:type="spellStart"/>
-      <w:r>
-        <w:rPr>
-          <w:sz w:val="28"/>
-          <w:szCs w:val="28"/>
-          <w:lang w:val="en-US"/>
-        </w:rPr>
-        <w:t>api</w:t>
-      </w:r>
-      <w:proofErr w:type="spellEnd"/>
-      <w:r>
-        <w:rPr>
-          <w:sz w:val="28"/>
-          <w:szCs w:val="28"/>
-          <w:lang w:val="en-US"/>
-        </w:rPr>
-        <w:t xml:space="preserve"> to check if </w:t>
-      </w:r>
-      <w:proofErr w:type="spellStart"/>
-      <w:r>
-        <w:rPr>
-          <w:sz w:val="28"/>
-          <w:szCs w:val="28"/>
-          <w:lang w:val="en-US"/>
-        </w:rPr>
-        <w:t>room</w:t>
-      </w:r>
-      <w:r>
-        <w:rPr>
-          <w:sz w:val="28"/>
-          <w:szCs w:val="28"/>
-          <w:lang w:val="en-US"/>
-        </w:rPr>
-        <w:t>Id</w:t>
-      </w:r>
-      <w:proofErr w:type="spellEnd"/>
-      <w:r>
-        <w:rPr>
-          <w:sz w:val="28"/>
-          <w:szCs w:val="28"/>
-          <w:lang w:val="en-US"/>
-        </w:rPr>
-        <w:t xml:space="preserve"> exist or not , if doesn’t exist redirect to </w:t>
-      </w:r>
-      <w:r>
-        <w:rPr>
-          <w:sz w:val="28"/>
-          <w:szCs w:val="28"/>
-          <w:lang w:val="en-US"/>
-        </w:rPr>
-        <w:t>“Room doesn’t exist”</w:t>
+      <w:r>
+        <w:rPr>
+          <w:sz w:val="28"/>
+          <w:szCs w:val="28"/>
+          <w:lang w:val="en-US"/>
+        </w:rPr>
+        <w:t>join room button is clicked , make the user joined the meet.</w:t>
+      </w:r>
+    </w:p>
+    <w:p>
+      <w:pPr>
+        <w:pStyle w:val="ListParagraph"/>
+        <w:numPr>
+          <w:ilvl w:val="0"/>
+          <w:numId w:val="2"/>
+        </w:numPr>
+        <w:rPr>
+          <w:sz w:val="28"/>
+          <w:szCs w:val="28"/>
+          <w:lang w:val="en-US"/>
+        </w:rPr>
+      </w:pPr>
+      <w:r>
+        <w:rPr>
+          <w:sz w:val="28"/>
+          <w:szCs w:val="28"/>
+          <w:lang w:val="en-US"/>
+        </w:rPr>
+        <w:t>Understand the myPeer.on(“open”) event</w:t>
+      </w:r>
+      <w:r>
+        <w:rPr>
+          <w:sz w:val="28"/>
+          <w:szCs w:val="28"/>
+          <w:lang w:val="en-US"/>
+        </w:rPr>
+        <w:t xml:space="preserve">, </w:t>
+      </w:r>
+      <w:r>
+        <w:rPr>
+          <w:sz w:val="28"/>
+          <w:szCs w:val="28"/>
+          <w:lang w:val="en-US"/>
+        </w:rPr>
+        <w:t>videogrid.jsx file</w:t>
       </w:r>
       <w:r>
         <w:rPr>
@@ -2096,105 +1553,43 @@
           <w:lang w:val="en-US"/>
         </w:rPr>
       </w:pPr>
-      <w:proofErr w:type="gramStart"/>
-      <w:r>
-        <w:rPr>
-          <w:sz w:val="28"/>
-          <w:szCs w:val="28"/>
-          <w:lang w:val="en-US"/>
-        </w:rPr>
-        <w:t xml:space="preserve">When, </w:t>
-      </w:r>
-      <w:r>
-        <w:rPr>
-          <w:sz w:val="28"/>
-          <w:szCs w:val="28"/>
-          <w:lang w:val="en-US"/>
-        </w:rPr>
-        <w:t xml:space="preserve"> </w:t>
-      </w:r>
-      <w:r>
-        <w:rPr>
-          <w:sz w:val="28"/>
-          <w:szCs w:val="28"/>
-          <w:lang w:val="en-US"/>
-        </w:rPr>
-        <w:t>join</w:t>
-      </w:r>
-      <w:proofErr w:type="gramEnd"/>
-      <w:r>
-        <w:rPr>
-          <w:sz w:val="28"/>
-          <w:szCs w:val="28"/>
-          <w:lang w:val="en-US"/>
-        </w:rPr>
-        <w:t xml:space="preserve"> room button is clicked , make the user joined the meet.</w:t>
-      </w:r>
-    </w:p>
-    <w:p>
-      <w:pPr>
-        <w:pStyle w:val="ListParagraph"/>
-        <w:numPr>
-          <w:ilvl w:val="0"/>
-          <w:numId w:val="2"/>
-        </w:numPr>
-        <w:rPr>
-          <w:sz w:val="28"/>
-          <w:szCs w:val="28"/>
-          <w:lang w:val="en-US"/>
-        </w:rPr>
-      </w:pPr>
-      <w:r>
-        <w:rPr>
-          <w:sz w:val="28"/>
-          <w:szCs w:val="28"/>
-          <w:lang w:val="en-US"/>
-        </w:rPr>
-        <w:t xml:space="preserve">Understand the </w:t>
-      </w:r>
-      <w:proofErr w:type="spellStart"/>
-      <w:r>
-        <w:rPr>
-          <w:sz w:val="28"/>
-          <w:szCs w:val="28"/>
-          <w:lang w:val="en-US"/>
-        </w:rPr>
-        <w:t>myPeer.on</w:t>
-      </w:r>
-      <w:proofErr w:type="spellEnd"/>
-      <w:r>
-        <w:rPr>
-          <w:sz w:val="28"/>
-          <w:szCs w:val="28"/>
-          <w:lang w:val="en-US"/>
-        </w:rPr>
-        <w:t>(“open”) event</w:t>
-      </w:r>
-      <w:r>
-        <w:rPr>
-          <w:sz w:val="28"/>
-          <w:szCs w:val="28"/>
-          <w:lang w:val="en-US"/>
-        </w:rPr>
-        <w:t xml:space="preserve">, </w:t>
-      </w:r>
-      <w:proofErr w:type="spellStart"/>
-      <w:r>
-        <w:rPr>
-          <w:sz w:val="28"/>
-          <w:szCs w:val="28"/>
-          <w:lang w:val="en-US"/>
-        </w:rPr>
-        <w:t>videogrid.jsx</w:t>
-      </w:r>
-      <w:proofErr w:type="spellEnd"/>
-      <w:r>
-        <w:rPr>
-          <w:sz w:val="28"/>
-          <w:szCs w:val="28"/>
-          <w:lang w:val="en-US"/>
-        </w:rPr>
-        <w:t xml:space="preserve"> file</w:t>
+      <w:r>
+        <w:rPr>
+          <w:sz w:val="28"/>
+          <w:szCs w:val="28"/>
+          <w:lang w:val="en-US"/>
+        </w:rPr>
+        <w:t>the grid implementation of videos according to number of participants</w:t>
+      </w:r>
+    </w:p>
+    <w:p>
+      <w:pPr>
+        <w:pStyle w:val="ListParagraph"/>
+        <w:numPr>
+          <w:ilvl w:val="0"/>
+          <w:numId w:val="2"/>
+        </w:numPr>
+        <w:rPr>
+          <w:sz w:val="28"/>
+          <w:szCs w:val="28"/>
+          <w:lang w:val="en-US"/>
+        </w:rPr>
+      </w:pPr>
+      <w:r>
+        <w:rPr>
+          <w:sz w:val="28"/>
+          <w:szCs w:val="28"/>
+          <w:lang w:val="en-US"/>
+        </w:rPr>
+        <w:t>full screen function</w:t>
+      </w:r>
+      <w:r>
+        <w:rPr>
+          <w:sz w:val="28"/>
+          <w:szCs w:val="28"/>
+          <w:lang w:val="en-US"/>
+        </w:rPr>
+        <w:t xml:space="preserve"> on video</w:t>
       </w:r>
       <w:r>
         <w:rPr>
@@ -2224,37 +1619,7 @@
           <w:szCs w:val="28"/>
           <w:lang w:val="en-US"/>
         </w:rPr>
-        <w:t>the grid implementation of videos according to number of participants</w:t>
-      </w:r>
-    </w:p>
-    <w:p>
-      <w:pPr>
-        <w:pStyle w:val="ListParagraph"/>
-        <w:numPr>
-          <w:ilvl w:val="0"/>
-          <w:numId w:val="2"/>
-        </w:numPr>
-        <w:rPr>
-          <w:sz w:val="28"/>
-          <w:szCs w:val="28"/>
-          <w:lang w:val="en-US"/>
-        </w:rPr>
-      </w:pPr>
-      <w:r>
-        <w:rPr>
-          <w:sz w:val="28"/>
-          <w:szCs w:val="28"/>
-          <w:lang w:val="en-US"/>
-        </w:rPr>
-        <w:t>full screen function</w:t>
-      </w:r>
-      <w:r>
-        <w:rPr>
-          <w:sz w:val="28"/>
-          <w:szCs w:val="28"/>
-          <w:lang w:val="en-US"/>
-        </w:rPr>
-        <w:t xml:space="preserve"> on video</w:t>
+        <w:t>mute myself and video off, mute others</w:t>
       </w:r>
       <w:r>
         <w:rPr>
@@ -2267,69 +1632,91 @@
     </w:p>
     <w:p>
       <w:pPr>
-        <w:pStyle w:val="ListParagraph"/>
-        <w:numPr>
-          <w:ilvl w:val="0"/>
-          <w:numId w:val="2"/>
-        </w:numPr>
-        <w:rPr>
-          <w:sz w:val="28"/>
-          <w:szCs w:val="28"/>
-          <w:lang w:val="en-US"/>
-        </w:rPr>
-      </w:pPr>
-      <w:r>
-        <w:rPr>
-          <w:sz w:val="28"/>
-          <w:szCs w:val="28"/>
-          <w:lang w:val="en-US"/>
-        </w:rPr>
-        <w:t>mute myself and video off, mute others</w:t>
-      </w:r>
-      <w:r>
-        <w:rPr>
-          <w:sz w:val="28"/>
-          <w:szCs w:val="28"/>
-          <w:lang w:val="en-US"/>
-        </w:rPr>
-        <w:t>.</w:t>
-      </w:r>
-    </w:p>
-    <w:p>
-      <w:pPr>
-        <w:rPr>
-          <w:sz w:val="28"/>
-          <w:szCs w:val="28"/>
-          <w:lang w:val="en-US"/>
-        </w:rPr>
-      </w:pPr>
-    </w:p>
-    <w:p>
-      <w:pPr>
-        <w:rPr>
-          <w:sz w:val="28"/>
-          <w:szCs w:val="28"/>
-          <w:lang w:val="en-US"/>
-        </w:rPr>
-      </w:pPr>
-    </w:p>
-    <w:p>
-      <w:pPr>
-        <w:rPr>
-          <w:sz w:val="28"/>
-          <w:szCs w:val="28"/>
-          <w:lang w:val="en-US"/>
-        </w:rPr>
-      </w:pPr>
-    </w:p>
-    <w:p>
-      <w:pPr>
-        <w:rPr>
-          <w:sz w:val="28"/>
-          <w:szCs w:val="28"/>
-          <w:lang w:val="en-US"/>
-        </w:rPr>
-      </w:pPr>
+        <w:rPr>
+          <w:sz w:val="28"/>
+          <w:szCs w:val="28"/>
+          <w:lang w:val="en-US"/>
+        </w:rPr>
+      </w:pPr>
+    </w:p>
+    <w:p>
+      <w:pPr>
+        <w:rPr>
+          <w:sz w:val="28"/>
+          <w:szCs w:val="28"/>
+          <w:lang w:val="en-US"/>
+        </w:rPr>
+      </w:pPr>
+    </w:p>
+    <w:p>
+      <w:pPr>
+        <w:rPr>
+          <w:sz w:val="28"/>
+          <w:szCs w:val="28"/>
+          <w:lang w:val="en-US"/>
+        </w:rPr>
+      </w:pPr>
+    </w:p>
+    <w:p>
+      <w:pPr>
+        <w:rPr>
+          <w:sz w:val="28"/>
+          <w:szCs w:val="28"/>
+          <w:lang w:val="en-US"/>
+        </w:rPr>
+      </w:pPr>
+      <w:r>
+        <w:rPr>
+          <w:sz w:val="28"/>
+          <w:szCs w:val="28"/>
+          <w:lang w:val="en-US"/>
+        </w:rPr>
+        <w:t>FIX :</w:t>
+      </w:r>
+    </w:p>
+    <w:p>
+      <w:pPr>
+        <w:pStyle w:val="ListParagraph"/>
+        <w:numPr>
+          <w:ilvl w:val="0"/>
+          <w:numId w:val="2"/>
+        </w:numPr>
+        <w:rPr>
+          <w:sz w:val="28"/>
+          <w:szCs w:val="28"/>
+          <w:lang w:val="en-US"/>
+        </w:rPr>
+      </w:pPr>
+      <w:r>
+        <w:rPr>
+          <w:sz w:val="28"/>
+          <w:szCs w:val="28"/>
+          <w:lang w:val="en-US"/>
+        </w:rPr>
+        <w:t>Chat position left and right properly.</w:t>
+      </w:r>
+    </w:p>
+    <w:p>
+      <w:pPr>
+        <w:pStyle w:val="ListParagraph"/>
+        <w:numPr>
+          <w:ilvl w:val="0"/>
+          <w:numId w:val="2"/>
+        </w:numPr>
+        <w:rPr>
+          <w:sz w:val="28"/>
+          <w:szCs w:val="28"/>
+          <w:lang w:val="en-US"/>
+        </w:rPr>
+      </w:pPr>
+      <w:r>
+        <w:rPr>
+          <w:sz w:val="28"/>
+          <w:szCs w:val="28"/>
+          <w:lang w:val="en-US"/>
+        </w:rPr>
+        <w:t>Receiving chat multiple times. Fix that.</w:t>
+      </w:r>
     </w:p>
     <w:sectPr>
       <w:pgSz w:w="11906" w:h="16838"/>

</xml_diff>